<commit_message>
chinh lai state diagram + fix du lieu sql test
</commit_message>
<xml_diff>
--- a/BaoCao/BaoCao.docx
+++ b/BaoCao/BaoCao.docx
@@ -54,8 +54,8 @@
               <v:imagedata r:id="rId10" o:title="" gain="26214f" blacklevel="22938f" grayscale="t"/>
             </v:shape>
           </v:group>
-          <o:OLEObject Type="Embed" ProgID="Word.Picture.8" ShapeID="_x0000_s1036" DrawAspect="Content" ObjectID="_1638839026" r:id="rId11"/>
-          <o:OLEObject Type="Embed" ProgID="Word.Picture.8" ShapeID="_x0000_s1037" DrawAspect="Content" ObjectID="_1638839027" r:id="rId12"/>
+          <o:OLEObject Type="Embed" ProgID="Word.Picture.8" ShapeID="_x0000_s1036" DrawAspect="Content" ObjectID="_1638865427" r:id="rId11"/>
+          <o:OLEObject Type="Embed" ProgID="Word.Picture.8" ShapeID="_x0000_s1037" DrawAspect="Content" ObjectID="_1638865428" r:id="rId12"/>
         </w:pict>
       </w:r>
     </w:p>
@@ -23251,24 +23251,38 @@
       <w:bookmarkStart w:id="26" w:name="_Toc28226256"/>
       <w:r>
         <w:rPr>
+          <w:rFonts w:ascii="Times New Roman" w:hAnsi="Times New Roman" w:cs="Times New Roman"/>
+          <w:b/>
+          <w:sz w:val="26"/>
+          <w:szCs w:val="26"/>
+        </w:rPr>
+        <w:lastRenderedPageBreak/>
+        <w:t>Sơ đồ trạng thái (State diagram)</w:t>
+      </w:r>
+      <w:bookmarkEnd w:id="26"/>
+    </w:p>
+    <w:p>
+      <w:pPr>
+        <w:ind w:left="720"/>
+        <w:outlineLvl w:val="1"/>
+        <w:rPr>
+          <w:rFonts w:ascii="Times New Roman" w:hAnsi="Times New Roman" w:cs="Times New Roman"/>
+          <w:b/>
+          <w:sz w:val="26"/>
+          <w:szCs w:val="26"/>
+        </w:rPr>
+      </w:pPr>
+      <w:bookmarkStart w:id="27" w:name="_GoBack"/>
+      <w:r>
+        <w:rPr>
           <w:noProof/>
-          <w:szCs w:val="24"/>
           <w:lang w:val="vi-VN" w:eastAsia="vi-VN"/>
         </w:rPr>
-        <w:lastRenderedPageBreak/>
         <w:drawing>
-          <wp:anchor distT="0" distB="0" distL="114300" distR="114300" simplePos="0" relativeHeight="251663360" behindDoc="0" locked="0" layoutInCell="1" allowOverlap="1" wp14:anchorId="795931BC" wp14:editId="6DD60389">
-            <wp:simplePos x="0" y="0"/>
-            <wp:positionH relativeFrom="column">
-              <wp:posOffset>462280</wp:posOffset>
-            </wp:positionH>
-            <wp:positionV relativeFrom="paragraph">
-              <wp:posOffset>422910</wp:posOffset>
-            </wp:positionV>
-            <wp:extent cx="5934075" cy="4572000"/>
-            <wp:effectExtent l="0" t="0" r="9525" b="0"/>
-            <wp:wrapTopAndBottom/>
-            <wp:docPr id="6" name="Picture 6" descr="C:\Users\Administrator\Downloads\66606683_356120545287050_5249184865961639936_n.png"/>
+          <wp:inline distT="0" distB="0" distL="0" distR="0" wp14:anchorId="5287CC2F" wp14:editId="282C3ACB">
+            <wp:extent cx="5943600" cy="3184525"/>
+            <wp:effectExtent l="0" t="0" r="0" b="0"/>
+            <wp:docPr id="92" name="Picture 92"/>
             <wp:cNvGraphicFramePr>
               <a:graphicFrameLocks xmlns:a="http://schemas.openxmlformats.org/drawingml/2006/main" noChangeAspect="1"/>
             </wp:cNvGraphicFramePr>
@@ -23276,65 +23290,31 @@
               <a:graphicData uri="http://schemas.openxmlformats.org/drawingml/2006/picture">
                 <pic:pic xmlns:pic="http://schemas.openxmlformats.org/drawingml/2006/picture">
                   <pic:nvPicPr>
-                    <pic:cNvPr id="0" name="Picture 1" descr="C:\Users\Administrator\Downloads\66606683_356120545287050_5249184865961639936_n.png"/>
-                    <pic:cNvPicPr>
-                      <a:picLocks noChangeAspect="1" noChangeArrowheads="1"/>
-                    </pic:cNvPicPr>
+                    <pic:cNvPr id="0" name=""/>
+                    <pic:cNvPicPr/>
                   </pic:nvPicPr>
                   <pic:blipFill>
-                    <a:blip r:embed="rId80">
-                      <a:extLst>
-                        <a:ext uri="{28A0092B-C50C-407E-A947-70E740481C1C}">
-                          <a14:useLocalDpi xmlns:a14="http://schemas.microsoft.com/office/drawing/2010/main" val="0"/>
-                        </a:ext>
-                      </a:extLst>
-                    </a:blip>
-                    <a:srcRect/>
+                    <a:blip r:embed="rId80"/>
                     <a:stretch>
                       <a:fillRect/>
                     </a:stretch>
                   </pic:blipFill>
-                  <pic:spPr bwMode="auto">
+                  <pic:spPr>
                     <a:xfrm>
                       <a:off x="0" y="0"/>
-                      <a:ext cx="5934075" cy="4572000"/>
+                      <a:ext cx="5943600" cy="3184525"/>
                     </a:xfrm>
                     <a:prstGeom prst="rect">
                       <a:avLst/>
                     </a:prstGeom>
-                    <a:noFill/>
-                    <a:ln>
-                      <a:noFill/>
-                    </a:ln>
                   </pic:spPr>
                 </pic:pic>
               </a:graphicData>
             </a:graphic>
-          </wp:anchor>
+          </wp:inline>
         </w:drawing>
       </w:r>
-      <w:r>
-        <w:rPr>
-          <w:rFonts w:ascii="Times New Roman" w:hAnsi="Times New Roman" w:cs="Times New Roman"/>
-          <w:b/>
-          <w:sz w:val="26"/>
-          <w:szCs w:val="26"/>
-        </w:rPr>
-        <w:t>Sơ đồ trạng thái (State diagram)</w:t>
-      </w:r>
-      <w:bookmarkEnd w:id="26"/>
-    </w:p>
-    <w:p>
-      <w:pPr>
-        <w:ind w:left="720"/>
-        <w:outlineLvl w:val="1"/>
-        <w:rPr>
-          <w:rFonts w:ascii="Times New Roman" w:hAnsi="Times New Roman" w:cs="Times New Roman"/>
-          <w:b/>
-          <w:sz w:val="26"/>
-          <w:szCs w:val="26"/>
-        </w:rPr>
-      </w:pPr>
+      <w:bookmarkEnd w:id="27"/>
     </w:p>
     <w:p>
       <w:pPr>
@@ -23377,7 +23357,7 @@
           <w:szCs w:val="36"/>
         </w:rPr>
       </w:pPr>
-      <w:bookmarkStart w:id="27" w:name="_Toc28226257"/>
+      <w:bookmarkStart w:id="28" w:name="_Toc28226257"/>
       <w:r>
         <w:rPr>
           <w:rFonts w:ascii="Times New Roman" w:hAnsi="Times New Roman" w:cs="Times New Roman"/>
@@ -23423,7 +23403,7 @@
         </w:rPr>
         <w:t>iệu</w:t>
       </w:r>
-      <w:bookmarkEnd w:id="27"/>
+      <w:bookmarkEnd w:id="28"/>
     </w:p>
     <w:p>
       <w:pPr>
@@ -23440,7 +23420,7 @@
           <w:szCs w:val="26"/>
         </w:rPr>
       </w:pPr>
-      <w:bookmarkStart w:id="28" w:name="_Toc28226258"/>
+      <w:bookmarkStart w:id="29" w:name="_Toc28226258"/>
       <w:r>
         <w:rPr>
           <w:rFonts w:ascii="Times New Roman" w:hAnsi="Times New Roman" w:cs="Times New Roman"/>
@@ -23450,7 +23430,7 @@
         </w:rPr>
         <w:t>Sơ đồ quan hệ</w:t>
       </w:r>
-      <w:bookmarkEnd w:id="28"/>
+      <w:bookmarkEnd w:id="29"/>
     </w:p>
     <w:p>
       <w:pPr>
@@ -23568,7 +23548,7 @@
           <w:szCs w:val="26"/>
         </w:rPr>
       </w:pPr>
-      <w:bookmarkStart w:id="29" w:name="_Toc28226259"/>
+      <w:bookmarkStart w:id="30" w:name="_Toc28226259"/>
       <w:r>
         <w:rPr>
           <w:rFonts w:ascii="Times New Roman" w:hAnsi="Times New Roman" w:cs="Times New Roman"/>
@@ -23579,7 +23559,7 @@
         <w:lastRenderedPageBreak/>
         <w:t>Mô tả chi tiết các kiểu dữ liệu trong sơ đồ logic</w:t>
       </w:r>
-      <w:bookmarkEnd w:id="29"/>
+      <w:bookmarkEnd w:id="30"/>
     </w:p>
     <w:p>
       <w:pPr>
@@ -23596,7 +23576,7 @@
           <w:szCs w:val="26"/>
         </w:rPr>
       </w:pPr>
-      <w:bookmarkStart w:id="30" w:name="_Toc28226260"/>
+      <w:bookmarkStart w:id="31" w:name="_Toc28226260"/>
       <w:r>
         <w:rPr>
           <w:rFonts w:ascii="Times New Roman" w:hAnsi="Times New Roman" w:cs="Times New Roman"/>
@@ -23606,7 +23586,7 @@
         </w:rPr>
         <w:t>Bảng Ghi Chú:</w:t>
       </w:r>
-      <w:bookmarkEnd w:id="30"/>
+      <w:bookmarkEnd w:id="31"/>
     </w:p>
     <w:tbl>
       <w:tblPr>
@@ -24691,7 +24671,7 @@
           <w:szCs w:val="26"/>
         </w:rPr>
       </w:pPr>
-      <w:bookmarkStart w:id="31" w:name="_Toc28226261"/>
+      <w:bookmarkStart w:id="32" w:name="_Toc28226261"/>
       <w:r>
         <w:rPr>
           <w:rFonts w:ascii="Times New Roman" w:hAnsi="Times New Roman" w:cs="Times New Roman"/>
@@ -24701,7 +24681,7 @@
         </w:rPr>
         <w:t>Mô tả chi tiết các kiểu dữ liệu:</w:t>
       </w:r>
-      <w:bookmarkEnd w:id="31"/>
+      <w:bookmarkEnd w:id="32"/>
     </w:p>
     <w:p>
       <w:pPr>
@@ -24718,7 +24698,7 @@
           <w:szCs w:val="26"/>
         </w:rPr>
       </w:pPr>
-      <w:bookmarkStart w:id="32" w:name="_Toc28226262"/>
+      <w:bookmarkStart w:id="33" w:name="_Toc28226262"/>
       <w:r>
         <w:rPr>
           <w:rFonts w:ascii="Times New Roman" w:hAnsi="Times New Roman" w:cs="Times New Roman"/>
@@ -24728,7 +24708,7 @@
         </w:rPr>
         <w:t>Tài Khoản:</w:t>
       </w:r>
-      <w:bookmarkEnd w:id="32"/>
+      <w:bookmarkEnd w:id="33"/>
     </w:p>
     <w:tbl>
       <w:tblPr>
@@ -24983,7 +24963,7 @@
           <w:szCs w:val="26"/>
         </w:rPr>
       </w:pPr>
-      <w:bookmarkStart w:id="33" w:name="_Toc28226263"/>
+      <w:bookmarkStart w:id="34" w:name="_Toc28226263"/>
       <w:r>
         <w:rPr>
           <w:rFonts w:ascii="Times New Roman" w:hAnsi="Times New Roman" w:cs="Times New Roman"/>
@@ -24993,7 +24973,7 @@
         </w:rPr>
         <w:t>Bậc:</w:t>
       </w:r>
-      <w:bookmarkEnd w:id="33"/>
+      <w:bookmarkEnd w:id="34"/>
     </w:p>
     <w:tbl>
       <w:tblPr>
@@ -25248,7 +25228,7 @@
           <w:szCs w:val="26"/>
         </w:rPr>
       </w:pPr>
-      <w:bookmarkStart w:id="34" w:name="_Toc28226264"/>
+      <w:bookmarkStart w:id="35" w:name="_Toc28226264"/>
       <w:r>
         <w:rPr>
           <w:rFonts w:ascii="Times New Roman" w:hAnsi="Times New Roman" w:cs="Times New Roman"/>
@@ -25258,7 +25238,7 @@
         </w:rPr>
         <w:t>Bộ Phận:</w:t>
       </w:r>
-      <w:bookmarkEnd w:id="34"/>
+      <w:bookmarkEnd w:id="35"/>
     </w:p>
     <w:tbl>
       <w:tblPr>
@@ -25513,7 +25493,7 @@
           <w:szCs w:val="26"/>
         </w:rPr>
       </w:pPr>
-      <w:bookmarkStart w:id="35" w:name="_Toc28226265"/>
+      <w:bookmarkStart w:id="36" w:name="_Toc28226265"/>
       <w:r>
         <w:rPr>
           <w:rFonts w:ascii="Times New Roman" w:hAnsi="Times New Roman" w:cs="Times New Roman"/>
@@ -25523,7 +25503,7 @@
         </w:rPr>
         <w:t>Chức Vụ:</w:t>
       </w:r>
-      <w:bookmarkEnd w:id="35"/>
+      <w:bookmarkEnd w:id="36"/>
     </w:p>
     <w:tbl>
       <w:tblPr>
@@ -25778,7 +25758,7 @@
           <w:szCs w:val="26"/>
         </w:rPr>
       </w:pPr>
-      <w:bookmarkStart w:id="36" w:name="_Toc28226266"/>
+      <w:bookmarkStart w:id="37" w:name="_Toc28226266"/>
       <w:r>
         <w:rPr>
           <w:rFonts w:ascii="Times New Roman" w:hAnsi="Times New Roman" w:cs="Times New Roman"/>
@@ -25788,7 +25768,7 @@
         </w:rPr>
         <w:t>Dân Tộc:</w:t>
       </w:r>
-      <w:bookmarkEnd w:id="36"/>
+      <w:bookmarkEnd w:id="37"/>
     </w:p>
     <w:tbl>
       <w:tblPr>
@@ -26052,7 +26032,7 @@
           <w:szCs w:val="26"/>
         </w:rPr>
       </w:pPr>
-      <w:bookmarkStart w:id="37" w:name="_Toc28226267"/>
+      <w:bookmarkStart w:id="38" w:name="_Toc28226267"/>
       <w:r>
         <w:rPr>
           <w:rFonts w:ascii="Times New Roman" w:hAnsi="Times New Roman" w:cs="Times New Roman"/>
@@ -26063,7 +26043,7 @@
         <w:lastRenderedPageBreak/>
         <w:t>Hệ số lương nhân viên:</w:t>
       </w:r>
-      <w:bookmarkEnd w:id="37"/>
+      <w:bookmarkEnd w:id="38"/>
     </w:p>
     <w:tbl>
       <w:tblPr>
@@ -26466,7 +26446,7 @@
           <w:szCs w:val="26"/>
         </w:rPr>
       </w:pPr>
-      <w:bookmarkStart w:id="38" w:name="_Toc28226268"/>
+      <w:bookmarkStart w:id="39" w:name="_Toc28226268"/>
       <w:r>
         <w:rPr>
           <w:rFonts w:ascii="Times New Roman" w:hAnsi="Times New Roman" w:cs="Times New Roman"/>
@@ -26476,7 +26456,7 @@
         </w:rPr>
         <w:t>Ngạch</w:t>
       </w:r>
-      <w:bookmarkEnd w:id="38"/>
+      <w:bookmarkEnd w:id="39"/>
     </w:p>
     <w:tbl>
       <w:tblPr>
@@ -26731,7 +26711,7 @@
           <w:szCs w:val="26"/>
         </w:rPr>
       </w:pPr>
-      <w:bookmarkStart w:id="39" w:name="_Toc28226269"/>
+      <w:bookmarkStart w:id="40" w:name="_Toc28226269"/>
       <w:r>
         <w:rPr>
           <w:rFonts w:ascii="Times New Roman" w:hAnsi="Times New Roman" w:cs="Times New Roman"/>
@@ -26741,7 +26721,7 @@
         </w:rPr>
         <w:t>Phòng Ban</w:t>
       </w:r>
-      <w:bookmarkEnd w:id="39"/>
+      <w:bookmarkEnd w:id="40"/>
     </w:p>
     <w:tbl>
       <w:tblPr>
@@ -27070,7 +27050,7 @@
           <w:szCs w:val="26"/>
         </w:rPr>
       </w:pPr>
-      <w:bookmarkStart w:id="40" w:name="_Toc28226270"/>
+      <w:bookmarkStart w:id="41" w:name="_Toc28226270"/>
       <w:r>
         <w:rPr>
           <w:rFonts w:ascii="Times New Roman" w:hAnsi="Times New Roman" w:cs="Times New Roman"/>
@@ -27080,7 +27060,7 @@
         </w:rPr>
         <w:t>Trình độ Ngoại ngữ:</w:t>
       </w:r>
-      <w:bookmarkEnd w:id="40"/>
+      <w:bookmarkEnd w:id="41"/>
     </w:p>
     <w:tbl>
       <w:tblPr>
@@ -27363,7 +27343,7 @@
           <w:szCs w:val="36"/>
         </w:rPr>
       </w:pPr>
-      <w:bookmarkStart w:id="41" w:name="_Toc28226271"/>
+      <w:bookmarkStart w:id="42" w:name="_Toc28226271"/>
       <w:r>
         <w:rPr>
           <w:rFonts w:ascii="Times New Roman" w:hAnsi="Times New Roman" w:cs="Times New Roman"/>
@@ -27410,7 +27390,7 @@
         </w:rPr>
         <w:t>Kiến Trúc</w:t>
       </w:r>
-      <w:bookmarkEnd w:id="41"/>
+      <w:bookmarkEnd w:id="42"/>
     </w:p>
     <w:p>
       <w:pPr>
@@ -27427,7 +27407,7 @@
           <w:szCs w:val="26"/>
         </w:rPr>
       </w:pPr>
-      <w:bookmarkStart w:id="42" w:name="_Toc28226272"/>
+      <w:bookmarkStart w:id="43" w:name="_Toc28226272"/>
       <w:r>
         <w:rPr>
           <w:rFonts w:ascii="Times New Roman" w:hAnsi="Times New Roman" w:cs="Times New Roman"/>
@@ -27437,7 +27417,7 @@
         </w:rPr>
         <w:t>Kiến trúc máy tính</w:t>
       </w:r>
-      <w:bookmarkEnd w:id="42"/>
+      <w:bookmarkEnd w:id="43"/>
     </w:p>
     <w:p>
       <w:pPr>
@@ -27873,7 +27853,7 @@
           <w:szCs w:val="26"/>
         </w:rPr>
       </w:pPr>
-      <w:bookmarkStart w:id="43" w:name="_Toc28226273"/>
+      <w:bookmarkStart w:id="44" w:name="_Toc28226273"/>
       <w:r>
         <w:rPr>
           <w:rFonts w:ascii="Times New Roman" w:hAnsi="Times New Roman" w:cs="Times New Roman"/>
@@ -27883,7 +27863,7 @@
         </w:rPr>
         <w:t>Mô tả chi tiết cho từng màn hình</w:t>
       </w:r>
-      <w:bookmarkEnd w:id="43"/>
+      <w:bookmarkEnd w:id="44"/>
       <w:r>
         <w:rPr>
           <w:rFonts w:ascii="Times New Roman" w:hAnsi="Times New Roman" w:cs="Times New Roman"/>
@@ -27909,7 +27889,7 @@
           <w:szCs w:val="26"/>
         </w:rPr>
       </w:pPr>
-      <w:bookmarkStart w:id="44" w:name="_Toc28226274"/>
+      <w:bookmarkStart w:id="45" w:name="_Toc28226274"/>
       <w:r>
         <w:rPr>
           <w:rFonts w:ascii="Times New Roman" w:hAnsi="Times New Roman" w:cs="Times New Roman"/>
@@ -27919,7 +27899,7 @@
         </w:rPr>
         <w:t>Các thành phần của DTO layer</w:t>
       </w:r>
-      <w:bookmarkEnd w:id="44"/>
+      <w:bookmarkEnd w:id="45"/>
     </w:p>
     <w:tbl>
       <w:tblPr>
@@ -28901,7 +28881,7 @@
           <w:szCs w:val="26"/>
         </w:rPr>
       </w:pPr>
-      <w:bookmarkStart w:id="45" w:name="_Toc28226275"/>
+      <w:bookmarkStart w:id="46" w:name="_Toc28226275"/>
       <w:r>
         <w:rPr>
           <w:rFonts w:ascii="Times New Roman" w:hAnsi="Times New Roman" w:cs="Times New Roman"/>
@@ -28911,7 +28891,7 @@
         </w:rPr>
         <w:t>Các thành phần của DAL layer</w:t>
       </w:r>
-      <w:bookmarkEnd w:id="45"/>
+      <w:bookmarkEnd w:id="46"/>
     </w:p>
     <w:tbl>
       <w:tblPr>
@@ -29893,7 +29873,7 @@
           <w:szCs w:val="26"/>
         </w:rPr>
       </w:pPr>
-      <w:bookmarkStart w:id="46" w:name="_Toc28226276"/>
+      <w:bookmarkStart w:id="47" w:name="_Toc28226276"/>
       <w:r>
         <w:rPr>
           <w:rFonts w:ascii="Times New Roman" w:hAnsi="Times New Roman" w:cs="Times New Roman"/>
@@ -29903,7 +29883,7 @@
         </w:rPr>
         <w:t>Các thành phần của GUI layer</w:t>
       </w:r>
-      <w:bookmarkEnd w:id="46"/>
+      <w:bookmarkEnd w:id="47"/>
     </w:p>
     <w:tbl>
       <w:tblPr>
@@ -31640,7 +31620,7 @@
           <w:szCs w:val="26"/>
         </w:rPr>
       </w:pPr>
-      <w:bookmarkStart w:id="47" w:name="_Toc28226277"/>
+      <w:bookmarkStart w:id="48" w:name="_Toc28226277"/>
       <w:r>
         <w:rPr>
           <w:rFonts w:ascii="Times New Roman" w:hAnsi="Times New Roman" w:cs="Times New Roman"/>
@@ -31651,7 +31631,7 @@
         <w:lastRenderedPageBreak/>
         <w:t>Các thành phần SQL Manager (Database)</w:t>
       </w:r>
-      <w:bookmarkEnd w:id="47"/>
+      <w:bookmarkEnd w:id="48"/>
     </w:p>
     <w:p>
       <w:pPr>
@@ -31770,7 +31750,7 @@
           <w:szCs w:val="36"/>
         </w:rPr>
       </w:pPr>
-      <w:bookmarkStart w:id="48" w:name="_Toc28226278"/>
+      <w:bookmarkStart w:id="49" w:name="_Toc28226278"/>
       <w:r>
         <w:rPr>
           <w:rFonts w:ascii="Times New Roman" w:hAnsi="Times New Roman" w:cs="Times New Roman"/>
@@ -31781,7 +31761,7 @@
         <w:lastRenderedPageBreak/>
         <w:t>Thiết Kế Giao Diện</w:t>
       </w:r>
-      <w:bookmarkEnd w:id="48"/>
+      <w:bookmarkEnd w:id="49"/>
     </w:p>
     <w:p>
       <w:pPr>
@@ -31798,7 +31778,7 @@
           <w:szCs w:val="26"/>
         </w:rPr>
       </w:pPr>
-      <w:bookmarkStart w:id="49" w:name="_Toc28226279"/>
+      <w:bookmarkStart w:id="50" w:name="_Toc28226279"/>
       <w:r>
         <w:rPr>
           <w:rFonts w:ascii="Times New Roman" w:hAnsi="Times New Roman" w:cs="Times New Roman"/>
@@ -31808,7 +31788,7 @@
         </w:rPr>
         <w:t>Danh sách màn hình</w:t>
       </w:r>
-      <w:bookmarkEnd w:id="49"/>
+      <w:bookmarkEnd w:id="50"/>
     </w:p>
     <w:tbl>
       <w:tblPr>
@@ -32774,14 +32754,14 @@
           <w:szCs w:val="26"/>
         </w:rPr>
       </w:pPr>
-      <w:bookmarkStart w:id="50" w:name="_Toc28226280"/>
+      <w:bookmarkStart w:id="51" w:name="_Toc28226280"/>
       <w:r>
         <w:rPr>
           <w:rFonts w:ascii="Times New Roman" w:hAnsi="Times New Roman" w:cs="Times New Roman"/>
           <w:noProof/>
           <w:sz w:val="26"/>
           <w:szCs w:val="26"/>
-          <w:lang w:eastAsia="vi-VN"/>
+          <w:lang w:val="vi-VN" w:eastAsia="vi-VN"/>
         </w:rPr>
         <w:lastRenderedPageBreak/>
         <w:drawing>
@@ -32849,7 +32829,7 @@
         </w:rPr>
         <w:t>Mô tả chi tiết màn hình</w:t>
       </w:r>
-      <w:bookmarkEnd w:id="50"/>
+      <w:bookmarkEnd w:id="51"/>
     </w:p>
     <w:p>
       <w:pPr>
@@ -32866,7 +32846,7 @@
           <w:szCs w:val="26"/>
         </w:rPr>
       </w:pPr>
-      <w:bookmarkStart w:id="51" w:name="_Toc28226281"/>
+      <w:bookmarkStart w:id="52" w:name="_Toc28226281"/>
       <w:r>
         <w:rPr>
           <w:rFonts w:ascii="Times New Roman" w:hAnsi="Times New Roman" w:cs="Times New Roman"/>
@@ -32876,7 +32856,7 @@
         </w:rPr>
         <w:t>Màn hình đăng nhập</w:t>
       </w:r>
-      <w:bookmarkEnd w:id="51"/>
+      <w:bookmarkEnd w:id="52"/>
     </w:p>
     <w:p>
       <w:pPr>
@@ -32992,7 +32972,7 @@
           <w:szCs w:val="26"/>
         </w:rPr>
       </w:pPr>
-      <w:bookmarkStart w:id="52" w:name="_Toc28226282"/>
+      <w:bookmarkStart w:id="53" w:name="_Toc28226282"/>
       <w:r>
         <w:rPr>
           <w:rFonts w:ascii="Times New Roman" w:hAnsi="Times New Roman" w:cs="Times New Roman"/>
@@ -33003,7 +32983,7 @@
         <w:lastRenderedPageBreak/>
         <w:t>Quản lý bậc</w:t>
       </w:r>
-      <w:bookmarkEnd w:id="52"/>
+      <w:bookmarkEnd w:id="53"/>
       <w:r>
         <w:rPr>
           <w:rFonts w:ascii="Times New Roman" w:hAnsi="Times New Roman" w:cs="Times New Roman"/>
@@ -33030,7 +33010,7 @@
           <w:szCs w:val="26"/>
         </w:rPr>
       </w:pPr>
-      <w:bookmarkStart w:id="53" w:name="_Toc28226283"/>
+      <w:bookmarkStart w:id="54" w:name="_Toc28226283"/>
       <w:r>
         <w:rPr>
           <w:rFonts w:ascii="Times New Roman" w:hAnsi="Times New Roman" w:cs="Times New Roman"/>
@@ -33038,7 +33018,7 @@
           <w:noProof/>
           <w:sz w:val="26"/>
           <w:szCs w:val="26"/>
-          <w:lang w:eastAsia="vi-VN"/>
+          <w:lang w:val="vi-VN" w:eastAsia="vi-VN"/>
         </w:rPr>
         <w:drawing>
           <wp:anchor distT="0" distB="0" distL="114300" distR="114300" simplePos="0" relativeHeight="251665408" behindDoc="0" locked="0" layoutInCell="1" allowOverlap="1" wp14:anchorId="40FDF66F" wp14:editId="69E3EA45">
@@ -33105,7 +33085,7 @@
         </w:rPr>
         <w:t>Thêm bậc</w:t>
       </w:r>
-      <w:bookmarkEnd w:id="53"/>
+      <w:bookmarkEnd w:id="54"/>
     </w:p>
     <w:p>
       <w:pPr>
@@ -33272,14 +33252,14 @@
           <w:szCs w:val="26"/>
         </w:rPr>
       </w:pPr>
-      <w:bookmarkStart w:id="54" w:name="_Toc28226284"/>
+      <w:bookmarkStart w:id="55" w:name="_Toc28226284"/>
       <w:r>
         <w:rPr>
           <w:rFonts w:ascii="Times New Roman" w:hAnsi="Times New Roman" w:cs="Times New Roman"/>
           <w:noProof/>
           <w:sz w:val="26"/>
           <w:szCs w:val="26"/>
-          <w:lang w:eastAsia="vi-VN"/>
+          <w:lang w:val="vi-VN" w:eastAsia="vi-VN"/>
         </w:rPr>
         <w:lastRenderedPageBreak/>
         <w:drawing>
@@ -33347,7 +33327,7 @@
         </w:rPr>
         <w:t>Xóa, sửa bậc</w:t>
       </w:r>
-      <w:bookmarkEnd w:id="54"/>
+      <w:bookmarkEnd w:id="55"/>
     </w:p>
     <w:p>
       <w:pPr>
@@ -33445,7 +33425,7 @@
           <w:szCs w:val="26"/>
         </w:rPr>
       </w:pPr>
-      <w:bookmarkStart w:id="55" w:name="_Toc28226285"/>
+      <w:bookmarkStart w:id="56" w:name="_Toc28226285"/>
       <w:r>
         <w:rPr>
           <w:rFonts w:ascii="Times New Roman" w:hAnsi="Times New Roman" w:cs="Times New Roman"/>
@@ -33456,7 +33436,7 @@
         <w:lastRenderedPageBreak/>
         <w:t>Quản lý bộ phận</w:t>
       </w:r>
-      <w:bookmarkEnd w:id="55"/>
+      <w:bookmarkEnd w:id="56"/>
     </w:p>
     <w:p>
       <w:pPr>
@@ -33473,14 +33453,14 @@
           <w:szCs w:val="26"/>
         </w:rPr>
       </w:pPr>
-      <w:bookmarkStart w:id="56" w:name="_Toc28226286"/>
+      <w:bookmarkStart w:id="57" w:name="_Toc28226286"/>
       <w:r>
         <w:rPr>
           <w:rFonts w:ascii="Times New Roman" w:hAnsi="Times New Roman" w:cs="Times New Roman"/>
           <w:noProof/>
           <w:sz w:val="26"/>
           <w:szCs w:val="26"/>
-          <w:lang w:eastAsia="vi-VN"/>
+          <w:lang w:val="vi-VN" w:eastAsia="vi-VN"/>
         </w:rPr>
         <w:drawing>
           <wp:anchor distT="0" distB="0" distL="114300" distR="114300" simplePos="0" relativeHeight="251667456" behindDoc="0" locked="0" layoutInCell="1" allowOverlap="1" wp14:anchorId="625C3C49" wp14:editId="07819CA8">
@@ -33547,7 +33527,7 @@
         </w:rPr>
         <w:t>Thêm bộ phận</w:t>
       </w:r>
-      <w:bookmarkEnd w:id="56"/>
+      <w:bookmarkEnd w:id="57"/>
     </w:p>
     <w:p>
       <w:pPr>
@@ -33623,14 +33603,14 @@
           <w:szCs w:val="26"/>
         </w:rPr>
       </w:pPr>
-      <w:bookmarkStart w:id="57" w:name="_Toc28226287"/>
+      <w:bookmarkStart w:id="58" w:name="_Toc28226287"/>
       <w:r>
         <w:rPr>
           <w:rFonts w:ascii="Times New Roman" w:hAnsi="Times New Roman" w:cs="Times New Roman"/>
           <w:noProof/>
           <w:sz w:val="26"/>
           <w:szCs w:val="26"/>
-          <w:lang w:eastAsia="vi-VN"/>
+          <w:lang w:val="vi-VN" w:eastAsia="vi-VN"/>
         </w:rPr>
         <w:lastRenderedPageBreak/>
         <w:drawing>
@@ -33698,7 +33678,7 @@
         </w:rPr>
         <w:t>Xóa, sửa bộ phận</w:t>
       </w:r>
-      <w:bookmarkEnd w:id="57"/>
+      <w:bookmarkEnd w:id="58"/>
     </w:p>
     <w:p>
       <w:pPr>
@@ -33796,7 +33776,7 @@
           <w:szCs w:val="26"/>
         </w:rPr>
       </w:pPr>
-      <w:bookmarkStart w:id="58" w:name="_Toc28226288"/>
+      <w:bookmarkStart w:id="59" w:name="_Toc28226288"/>
       <w:r>
         <w:rPr>
           <w:rFonts w:ascii="Times New Roman" w:hAnsi="Times New Roman" w:cs="Times New Roman"/>
@@ -33807,7 +33787,7 @@
         <w:lastRenderedPageBreak/>
         <w:t>Quản lý chức vụ</w:t>
       </w:r>
-      <w:bookmarkEnd w:id="58"/>
+      <w:bookmarkEnd w:id="59"/>
     </w:p>
     <w:p>
       <w:pPr>
@@ -33824,7 +33804,7 @@
           <w:szCs w:val="26"/>
         </w:rPr>
       </w:pPr>
-      <w:bookmarkStart w:id="59" w:name="_Toc28226289"/>
+      <w:bookmarkStart w:id="60" w:name="_Toc28226289"/>
       <w:r>
         <w:rPr>
           <w:rFonts w:ascii="Times New Roman" w:hAnsi="Times New Roman" w:cs="Times New Roman"/>
@@ -33834,7 +33814,7 @@
         </w:rPr>
         <w:t>Thêm chức vụ</w:t>
       </w:r>
-      <w:bookmarkEnd w:id="59"/>
+      <w:bookmarkEnd w:id="60"/>
       <w:r>
         <w:rPr>
           <w:rFonts w:ascii="Times New Roman" w:hAnsi="Times New Roman" w:cs="Times New Roman"/>
@@ -33869,7 +33849,7 @@
           <w:noProof/>
           <w:sz w:val="26"/>
           <w:szCs w:val="26"/>
-          <w:lang w:eastAsia="vi-VN"/>
+          <w:lang w:val="vi-VN" w:eastAsia="vi-VN"/>
         </w:rPr>
         <w:drawing>
           <wp:anchor distT="0" distB="0" distL="114300" distR="114300" simplePos="0" relativeHeight="251671552" behindDoc="0" locked="0" layoutInCell="1" allowOverlap="1" wp14:anchorId="77FA03F9" wp14:editId="4D775693">
@@ -34000,11 +33980,11 @@
           <w:szCs w:val="26"/>
         </w:rPr>
       </w:pPr>
-      <w:bookmarkStart w:id="60" w:name="_Toc28226290"/>
+      <w:bookmarkStart w:id="61" w:name="_Toc28226290"/>
       <w:r>
         <w:rPr>
           <w:noProof/>
-          <w:lang w:eastAsia="vi-VN"/>
+          <w:lang w:val="vi-VN" w:eastAsia="vi-VN"/>
         </w:rPr>
         <w:lastRenderedPageBreak/>
         <w:drawing>
@@ -34072,7 +34052,7 @@
         </w:rPr>
         <w:t>Xóa, sửa chức vụ</w:t>
       </w:r>
-      <w:bookmarkEnd w:id="60"/>
+      <w:bookmarkEnd w:id="61"/>
     </w:p>
     <w:p>
       <w:pPr>
@@ -34170,7 +34150,7 @@
           <w:szCs w:val="26"/>
         </w:rPr>
       </w:pPr>
-      <w:bookmarkStart w:id="61" w:name="_Toc28226291"/>
+      <w:bookmarkStart w:id="62" w:name="_Toc28226291"/>
       <w:r>
         <w:rPr>
           <w:rFonts w:ascii="Times New Roman" w:hAnsi="Times New Roman" w:cs="Times New Roman"/>
@@ -34181,7 +34161,7 @@
         <w:lastRenderedPageBreak/>
         <w:t>Quản lý công</w:t>
       </w:r>
-      <w:bookmarkEnd w:id="61"/>
+      <w:bookmarkEnd w:id="62"/>
     </w:p>
     <w:p>
       <w:pPr>
@@ -34198,7 +34178,7 @@
           <w:szCs w:val="26"/>
         </w:rPr>
       </w:pPr>
-      <w:bookmarkStart w:id="62" w:name="_Toc28226292"/>
+      <w:bookmarkStart w:id="63" w:name="_Toc28226292"/>
       <w:r>
         <w:rPr>
           <w:rFonts w:ascii="Times New Roman" w:hAnsi="Times New Roman" w:cs="Times New Roman"/>
@@ -34208,7 +34188,7 @@
         </w:rPr>
         <w:t>Thêm công nhân viên</w:t>
       </w:r>
-      <w:bookmarkEnd w:id="62"/>
+      <w:bookmarkEnd w:id="63"/>
     </w:p>
     <w:p>
       <w:pPr>
@@ -34222,7 +34202,7 @@
       <w:r>
         <w:rPr>
           <w:noProof/>
-          <w:lang w:eastAsia="vi-VN"/>
+          <w:lang w:val="vi-VN" w:eastAsia="vi-VN"/>
         </w:rPr>
         <w:drawing>
           <wp:anchor distT="0" distB="0" distL="114300" distR="114300" simplePos="0" relativeHeight="251672576" behindDoc="0" locked="0" layoutInCell="1" allowOverlap="1" wp14:anchorId="007D200E" wp14:editId="5B4371F5">
@@ -34353,14 +34333,14 @@
           <w:szCs w:val="26"/>
         </w:rPr>
       </w:pPr>
-      <w:bookmarkStart w:id="63" w:name="_Toc28226293"/>
+      <w:bookmarkStart w:id="64" w:name="_Toc28226293"/>
       <w:r>
         <w:rPr>
           <w:rFonts w:ascii="Times New Roman" w:hAnsi="Times New Roman" w:cs="Times New Roman"/>
           <w:noProof/>
           <w:sz w:val="26"/>
           <w:szCs w:val="26"/>
-          <w:lang w:eastAsia="vi-VN"/>
+          <w:lang w:val="vi-VN" w:eastAsia="vi-VN"/>
         </w:rPr>
         <w:lastRenderedPageBreak/>
         <w:drawing>
@@ -34428,7 +34408,7 @@
         </w:rPr>
         <w:t>Xóa, sửa công</w:t>
       </w:r>
-      <w:bookmarkEnd w:id="63"/>
+      <w:bookmarkEnd w:id="64"/>
     </w:p>
     <w:p>
       <w:pPr>
@@ -34526,14 +34506,14 @@
           <w:szCs w:val="26"/>
         </w:rPr>
       </w:pPr>
-      <w:bookmarkStart w:id="64" w:name="_Toc28226294"/>
+      <w:bookmarkStart w:id="65" w:name="_Toc28226294"/>
       <w:r>
         <w:rPr>
           <w:rFonts w:ascii="Times New Roman" w:hAnsi="Times New Roman" w:cs="Times New Roman"/>
           <w:noProof/>
           <w:sz w:val="26"/>
           <w:szCs w:val="26"/>
-          <w:lang w:eastAsia="vi-VN"/>
+          <w:lang w:val="vi-VN" w:eastAsia="vi-VN"/>
         </w:rPr>
         <w:lastRenderedPageBreak/>
         <w:drawing>
@@ -34601,7 +34581,7 @@
         </w:rPr>
         <w:t>Quản lý hệ số lương</w:t>
       </w:r>
-      <w:bookmarkEnd w:id="64"/>
+      <w:bookmarkEnd w:id="65"/>
     </w:p>
     <w:p>
       <w:pPr>
@@ -34618,7 +34598,7 @@
           <w:szCs w:val="26"/>
         </w:rPr>
       </w:pPr>
-      <w:bookmarkStart w:id="65" w:name="_Toc28226295"/>
+      <w:bookmarkStart w:id="66" w:name="_Toc28226295"/>
       <w:r>
         <w:rPr>
           <w:rFonts w:ascii="Times New Roman" w:hAnsi="Times New Roman" w:cs="Times New Roman"/>
@@ -34628,7 +34608,7 @@
         </w:rPr>
         <w:t>Thêm hệ số lương</w:t>
       </w:r>
-      <w:bookmarkEnd w:id="65"/>
+      <w:bookmarkEnd w:id="66"/>
     </w:p>
     <w:p>
       <w:pPr>
@@ -34704,14 +34684,14 @@
           <w:szCs w:val="26"/>
         </w:rPr>
       </w:pPr>
-      <w:bookmarkStart w:id="66" w:name="_Toc28226296"/>
+      <w:bookmarkStart w:id="67" w:name="_Toc28226296"/>
       <w:r>
         <w:rPr>
           <w:rFonts w:ascii="Times New Roman" w:hAnsi="Times New Roman" w:cs="Times New Roman"/>
           <w:noProof/>
           <w:sz w:val="26"/>
           <w:szCs w:val="26"/>
-          <w:lang w:eastAsia="vi-VN"/>
+          <w:lang w:val="vi-VN" w:eastAsia="vi-VN"/>
         </w:rPr>
         <w:lastRenderedPageBreak/>
         <w:drawing>
@@ -34779,7 +34759,7 @@
         </w:rPr>
         <w:t>Xóa, sửa hệ số lượng</w:t>
       </w:r>
-      <w:bookmarkEnd w:id="66"/>
+      <w:bookmarkEnd w:id="67"/>
     </w:p>
     <w:p>
       <w:pPr>
@@ -34890,7 +34870,7 @@
           <w:szCs w:val="26"/>
         </w:rPr>
       </w:pPr>
-      <w:bookmarkStart w:id="67" w:name="_Toc28226297"/>
+      <w:bookmarkStart w:id="68" w:name="_Toc28226297"/>
       <w:r>
         <w:rPr>
           <w:rFonts w:ascii="Times New Roman" w:hAnsi="Times New Roman" w:cs="Times New Roman"/>
@@ -34901,7 +34881,7 @@
         <w:lastRenderedPageBreak/>
         <w:t>Quản lý ngạch</w:t>
       </w:r>
-      <w:bookmarkEnd w:id="67"/>
+      <w:bookmarkEnd w:id="68"/>
     </w:p>
     <w:p>
       <w:pPr>
@@ -34918,14 +34898,14 @@
           <w:szCs w:val="26"/>
         </w:rPr>
       </w:pPr>
-      <w:bookmarkStart w:id="68" w:name="_Toc28226298"/>
+      <w:bookmarkStart w:id="69" w:name="_Toc28226298"/>
       <w:r>
         <w:rPr>
           <w:rFonts w:ascii="Times New Roman" w:hAnsi="Times New Roman" w:cs="Times New Roman"/>
           <w:noProof/>
           <w:sz w:val="26"/>
           <w:szCs w:val="26"/>
-          <w:lang w:eastAsia="vi-VN"/>
+          <w:lang w:val="vi-VN" w:eastAsia="vi-VN"/>
         </w:rPr>
         <w:drawing>
           <wp:anchor distT="0" distB="0" distL="114300" distR="114300" simplePos="0" relativeHeight="251676672" behindDoc="0" locked="0" layoutInCell="1" allowOverlap="1" wp14:anchorId="3074BB3B" wp14:editId="093F83BB">
@@ -34992,7 +34972,7 @@
         </w:rPr>
         <w:t>Thêm ngạch</w:t>
       </w:r>
-      <w:bookmarkEnd w:id="68"/>
+      <w:bookmarkEnd w:id="69"/>
     </w:p>
     <w:p>
       <w:pPr>
@@ -35068,14 +35048,14 @@
           <w:szCs w:val="26"/>
         </w:rPr>
       </w:pPr>
-      <w:bookmarkStart w:id="69" w:name="_Toc28226299"/>
+      <w:bookmarkStart w:id="70" w:name="_Toc28226299"/>
       <w:r>
         <w:rPr>
           <w:rFonts w:ascii="Times New Roman" w:hAnsi="Times New Roman" w:cs="Times New Roman"/>
           <w:noProof/>
           <w:sz w:val="26"/>
           <w:szCs w:val="26"/>
-          <w:lang w:eastAsia="vi-VN"/>
+          <w:lang w:val="vi-VN" w:eastAsia="vi-VN"/>
         </w:rPr>
         <w:lastRenderedPageBreak/>
         <w:drawing>
@@ -35143,7 +35123,7 @@
         </w:rPr>
         <w:t>Xóa, sửa ngạch</w:t>
       </w:r>
-      <w:bookmarkEnd w:id="69"/>
+      <w:bookmarkEnd w:id="70"/>
     </w:p>
     <w:p>
       <w:pPr>
@@ -35241,7 +35221,7 @@
           <w:szCs w:val="26"/>
         </w:rPr>
       </w:pPr>
-      <w:bookmarkStart w:id="70" w:name="_Toc28226300"/>
+      <w:bookmarkStart w:id="71" w:name="_Toc28226300"/>
       <w:r>
         <w:rPr>
           <w:rFonts w:ascii="Times New Roman" w:hAnsi="Times New Roman" w:cs="Times New Roman"/>
@@ -35252,7 +35232,7 @@
         <w:lastRenderedPageBreak/>
         <w:t>Quản lý nhân viên</w:t>
       </w:r>
-      <w:bookmarkEnd w:id="70"/>
+      <w:bookmarkEnd w:id="71"/>
     </w:p>
     <w:p>
       <w:pPr>
@@ -35269,7 +35249,7 @@
           <w:szCs w:val="26"/>
         </w:rPr>
       </w:pPr>
-      <w:bookmarkStart w:id="71" w:name="_Toc28226301"/>
+      <w:bookmarkStart w:id="72" w:name="_Toc28226301"/>
       <w:r>
         <w:rPr>
           <w:rFonts w:ascii="Times New Roman" w:hAnsi="Times New Roman" w:cs="Times New Roman"/>
@@ -35279,7 +35259,7 @@
         </w:rPr>
         <w:t>Thêm nhân viên</w:t>
       </w:r>
-      <w:bookmarkEnd w:id="71"/>
+      <w:bookmarkEnd w:id="72"/>
     </w:p>
     <w:p>
       <w:pPr>
@@ -35293,7 +35273,7 @@
       <w:r>
         <w:rPr>
           <w:noProof/>
-          <w:lang w:eastAsia="vi-VN"/>
+          <w:lang w:val="vi-VN" w:eastAsia="vi-VN"/>
         </w:rPr>
         <w:drawing>
           <wp:anchor distT="0" distB="0" distL="114300" distR="114300" simplePos="0" relativeHeight="251678720" behindDoc="0" locked="0" layoutInCell="1" allowOverlap="1" wp14:anchorId="789E6B70" wp14:editId="708C93CE">
@@ -35424,14 +35404,14 @@
           <w:szCs w:val="26"/>
         </w:rPr>
       </w:pPr>
-      <w:bookmarkStart w:id="72" w:name="_Toc28226302"/>
+      <w:bookmarkStart w:id="73" w:name="_Toc28226302"/>
       <w:r>
         <w:rPr>
           <w:rFonts w:ascii="Times New Roman" w:hAnsi="Times New Roman" w:cs="Times New Roman"/>
           <w:noProof/>
           <w:sz w:val="26"/>
           <w:szCs w:val="26"/>
-          <w:lang w:eastAsia="vi-VN"/>
+          <w:lang w:val="vi-VN" w:eastAsia="vi-VN"/>
         </w:rPr>
         <w:lastRenderedPageBreak/>
         <w:drawing>
@@ -35499,7 +35479,7 @@
         </w:rPr>
         <w:t>Xóa, sửa nhân viên</w:t>
       </w:r>
-      <w:bookmarkEnd w:id="72"/>
+      <w:bookmarkEnd w:id="73"/>
     </w:p>
     <w:p>
       <w:pPr>
@@ -35619,7 +35599,7 @@
           <w:szCs w:val="26"/>
         </w:rPr>
       </w:pPr>
-      <w:bookmarkStart w:id="73" w:name="_Toc28226303"/>
+      <w:bookmarkStart w:id="74" w:name="_Toc28226303"/>
       <w:r>
         <w:rPr>
           <w:rFonts w:ascii="Times New Roman" w:hAnsi="Times New Roman" w:cs="Times New Roman"/>
@@ -35630,7 +35610,7 @@
         <w:lastRenderedPageBreak/>
         <w:t>Quản lý phòng ban</w:t>
       </w:r>
-      <w:bookmarkEnd w:id="73"/>
+      <w:bookmarkEnd w:id="74"/>
     </w:p>
     <w:p>
       <w:pPr>
@@ -35647,14 +35627,14 @@
           <w:szCs w:val="26"/>
         </w:rPr>
       </w:pPr>
-      <w:bookmarkStart w:id="74" w:name="_Toc28226304"/>
+      <w:bookmarkStart w:id="75" w:name="_Toc28226304"/>
       <w:r>
         <w:rPr>
           <w:rFonts w:ascii="Times New Roman" w:hAnsi="Times New Roman" w:cs="Times New Roman"/>
           <w:noProof/>
           <w:sz w:val="26"/>
           <w:szCs w:val="26"/>
-          <w:lang w:eastAsia="vi-VN"/>
+          <w:lang w:val="vi-VN" w:eastAsia="vi-VN"/>
         </w:rPr>
         <w:drawing>
           <wp:anchor distT="0" distB="0" distL="114300" distR="114300" simplePos="0" relativeHeight="251680768" behindDoc="0" locked="0" layoutInCell="1" allowOverlap="1" wp14:anchorId="0CBBFCBB" wp14:editId="22DB3933">
@@ -35721,7 +35701,7 @@
         </w:rPr>
         <w:t>Thêm phòng ban</w:t>
       </w:r>
-      <w:bookmarkEnd w:id="74"/>
+      <w:bookmarkEnd w:id="75"/>
     </w:p>
     <w:p>
       <w:pPr>
@@ -35797,11 +35777,11 @@
           <w:szCs w:val="26"/>
         </w:rPr>
       </w:pPr>
-      <w:bookmarkStart w:id="75" w:name="_Toc28226305"/>
+      <w:bookmarkStart w:id="76" w:name="_Toc28226305"/>
       <w:r>
         <w:rPr>
           <w:noProof/>
-          <w:lang w:eastAsia="vi-VN"/>
+          <w:lang w:val="vi-VN" w:eastAsia="vi-VN"/>
         </w:rPr>
         <w:lastRenderedPageBreak/>
         <w:drawing>
@@ -35869,7 +35849,7 @@
         </w:rPr>
         <w:t>Xóa, sửa phòng ban</w:t>
       </w:r>
-      <w:bookmarkEnd w:id="75"/>
+      <w:bookmarkEnd w:id="76"/>
     </w:p>
     <w:p>
       <w:pPr>
@@ -35955,17 +35935,7 @@
           <w:sz w:val="26"/>
           <w:szCs w:val="26"/>
         </w:rPr>
-        <w:t>Màn c</w:t>
-      </w:r>
-      <w:bookmarkStart w:id="76" w:name="_GoBack"/>
-      <w:bookmarkEnd w:id="76"/>
-      <w:r>
-        <w:rPr>
-          <w:rFonts w:ascii="Times New Roman" w:hAnsi="Times New Roman" w:cs="Times New Roman"/>
-          <w:sz w:val="26"/>
-          <w:szCs w:val="26"/>
-        </w:rPr>
-        <w:t xml:space="preserve">hính </w:t>
+        <w:t xml:space="preserve">Màn chính </w:t>
       </w:r>
     </w:p>
     <w:p>
@@ -36004,7 +35974,7 @@
       <w:r>
         <w:rPr>
           <w:noProof/>
-          <w:lang w:eastAsia="vi-VN"/>
+          <w:lang w:val="vi-VN" w:eastAsia="vi-VN"/>
         </w:rPr>
         <w:lastRenderedPageBreak/>
         <w:drawing>
@@ -36863,6 +36833,7 @@
         <w:docPartUnique/>
       </w:docPartObj>
     </w:sdtPr>
+    <w:sdtEndPr/>
     <w:sdtContent>
       <w:p>
         <w:pPr>
@@ -36883,7 +36854,7 @@
             <w:noProof/>
             <w:lang w:val="vi-VN"/>
           </w:rPr>
-          <w:t>87</w:t>
+          <w:t>65</w:t>
         </w:r>
         <w:r>
           <w:fldChar w:fldCharType="end"/>
@@ -40747,7 +40718,7 @@
   <a:extraClrSchemeLst/>
   <a:extLst>
     <a:ext uri="{05A4C25C-085E-4340-85A3-A5531E510DB2}">
-      <thm15:themeFamily xmlns:thm15="http://schemas.microsoft.com/office/thememl/2012/main" xmlns="" name="Office Theme" id="{62F939B6-93AF-4DB8-9C6B-D6C7DFDC589F}" vid="{4A3C46E8-61CC-4603-A589-7422A47A8E4A}"/>
+      <thm15:themeFamily xmlns="" xmlns:thm15="http://schemas.microsoft.com/office/thememl/2012/main" name="Office Theme" id="{62F939B6-93AF-4DB8-9C6B-D6C7DFDC589F}" vid="{4A3C46E8-61CC-4603-A589-7422A47A8E4A}"/>
     </a:ext>
   </a:extLst>
 </a:theme>
@@ -40758,7 +40729,7 @@
 </file>
 
 <file path=customXml/itemProps1.xml><?xml version="1.0" encoding="utf-8"?>
-<ds:datastoreItem xmlns:ds="http://schemas.openxmlformats.org/officeDocument/2006/customXml" ds:itemID="{E74FD244-4E32-4296-8379-3C5DD840B4A4}">
+<ds:datastoreItem xmlns:ds="http://schemas.openxmlformats.org/officeDocument/2006/customXml" ds:itemID="{00B188C7-9FDD-4CDA-B19A-8847D081E36F}">
   <ds:schemaRefs>
     <ds:schemaRef ds:uri="http://schemas.openxmlformats.org/officeDocument/2006/bibliography"/>
   </ds:schemaRefs>

</xml_diff>